<commit_message>
looks ok ... further dev needs
</commit_message>
<xml_diff>
--- a/SarcinaTehnica v1.docx
+++ b/SarcinaTehnica v1.docx
@@ -1977,9 +1977,11 @@
           <w:szCs w:val="20"/>
           <w:shd w:val="clear" w:color="auto" w:fill="FFFFFF"/>
         </w:rPr>
-        <w:t>Impressions</w:t>
-      </w:r>
-      <w:r>
+        <w:t xml:space="preserve">Impressions –Integer </w:t>
+      </w:r>
+    </w:p>
+    <w:p>
+      <w:pPr>
         <w:rPr>
           <w:rFonts w:ascii="Arial" w:hAnsi="Arial" w:cs="Arial"/>
           <w:color w:val="000000"/>
@@ -1987,11 +1989,8 @@
           <w:szCs w:val="20"/>
           <w:shd w:val="clear" w:color="auto" w:fill="FFFFFF"/>
         </w:rPr>
-        <w:t xml:space="preserve"> –Integer </w:t>
-      </w:r>
-    </w:p>
-    <w:p>
-      <w:pPr>
+      </w:pPr>
+      <w:r>
         <w:rPr>
           <w:rFonts w:ascii="Arial" w:hAnsi="Arial" w:cs="Arial"/>
           <w:color w:val="000000"/>
@@ -1999,7 +1998,9 @@
           <w:szCs w:val="20"/>
           <w:shd w:val="clear" w:color="auto" w:fill="FFFFFF"/>
         </w:rPr>
-      </w:pPr>
+        <w:t xml:space="preserve">(*) – Integer se </w:t>
+      </w:r>
+      <w:proofErr w:type="spellStart"/>
       <w:r>
         <w:rPr>
           <w:rFonts w:ascii="Arial" w:hAnsi="Arial" w:cs="Arial"/>
@@ -2008,9 +2009,9 @@
           <w:szCs w:val="20"/>
           <w:shd w:val="clear" w:color="auto" w:fill="FFFFFF"/>
         </w:rPr>
-        <w:t xml:space="preserve">(*) – Integer se </w:t>
-      </w:r>
-      <w:proofErr w:type="spellStart"/>
+        <w:t>subintelege</w:t>
+      </w:r>
+      <w:proofErr w:type="spellEnd"/>
       <w:r>
         <w:rPr>
           <w:rFonts w:ascii="Arial" w:hAnsi="Arial" w:cs="Arial"/>
@@ -2019,9 +2020,9 @@
           <w:szCs w:val="20"/>
           <w:shd w:val="clear" w:color="auto" w:fill="FFFFFF"/>
         </w:rPr>
-        <w:t>subintelege</w:t>
-      </w:r>
-      <w:proofErr w:type="spellEnd"/>
+        <w:t xml:space="preserve"> </w:t>
+      </w:r>
+      <w:proofErr w:type="spellStart"/>
       <w:r>
         <w:rPr>
           <w:rFonts w:ascii="Arial" w:hAnsi="Arial" w:cs="Arial"/>
@@ -2030,9 +2031,9 @@
           <w:szCs w:val="20"/>
           <w:shd w:val="clear" w:color="auto" w:fill="FFFFFF"/>
         </w:rPr>
-        <w:t xml:space="preserve"> </w:t>
-      </w:r>
-      <w:proofErr w:type="spellStart"/>
+        <w:t>numar</w:t>
+      </w:r>
+      <w:proofErr w:type="spellEnd"/>
       <w:r>
         <w:rPr>
           <w:rFonts w:ascii="Arial" w:hAnsi="Arial" w:cs="Arial"/>
@@ -2041,9 +2042,9 @@
           <w:szCs w:val="20"/>
           <w:shd w:val="clear" w:color="auto" w:fill="FFFFFF"/>
         </w:rPr>
-        <w:t>numar</w:t>
-      </w:r>
-      <w:proofErr w:type="spellEnd"/>
+        <w:t xml:space="preserve"> </w:t>
+      </w:r>
+      <w:proofErr w:type="spellStart"/>
       <w:r>
         <w:rPr>
           <w:rFonts w:ascii="Arial" w:hAnsi="Arial" w:cs="Arial"/>
@@ -2052,9 +2053,9 @@
           <w:szCs w:val="20"/>
           <w:shd w:val="clear" w:color="auto" w:fill="FFFFFF"/>
         </w:rPr>
-        <w:t xml:space="preserve"> </w:t>
-      </w:r>
-      <w:proofErr w:type="spellStart"/>
+        <w:t>intreg</w:t>
+      </w:r>
+      <w:proofErr w:type="spellEnd"/>
       <w:r>
         <w:rPr>
           <w:rFonts w:ascii="Arial" w:hAnsi="Arial" w:cs="Arial"/>
@@ -2063,9 +2064,9 @@
           <w:szCs w:val="20"/>
           <w:shd w:val="clear" w:color="auto" w:fill="FFFFFF"/>
         </w:rPr>
-        <w:t>intreg</w:t>
-      </w:r>
-      <w:proofErr w:type="spellEnd"/>
+        <w:t xml:space="preserve"> cu </w:t>
+      </w:r>
+      <w:proofErr w:type="spellStart"/>
       <w:r>
         <w:rPr>
           <w:rFonts w:ascii="Arial" w:hAnsi="Arial" w:cs="Arial"/>
@@ -2074,9 +2075,9 @@
           <w:szCs w:val="20"/>
           <w:shd w:val="clear" w:color="auto" w:fill="FFFFFF"/>
         </w:rPr>
-        <w:t xml:space="preserve"> cu </w:t>
-      </w:r>
-      <w:proofErr w:type="spellStart"/>
+        <w:t>valoarea</w:t>
+      </w:r>
+      <w:proofErr w:type="spellEnd"/>
       <w:r>
         <w:rPr>
           <w:rFonts w:ascii="Arial" w:hAnsi="Arial" w:cs="Arial"/>
@@ -2085,9 +2086,9 @@
           <w:szCs w:val="20"/>
           <w:shd w:val="clear" w:color="auto" w:fill="FFFFFF"/>
         </w:rPr>
-        <w:t>valoarea</w:t>
-      </w:r>
-      <w:proofErr w:type="spellEnd"/>
+        <w:t xml:space="preserve"> </w:t>
+      </w:r>
+      <w:proofErr w:type="spellStart"/>
       <w:r>
         <w:rPr>
           <w:rFonts w:ascii="Arial" w:hAnsi="Arial" w:cs="Arial"/>
@@ -2096,9 +2097,9 @@
           <w:szCs w:val="20"/>
           <w:shd w:val="clear" w:color="auto" w:fill="FFFFFF"/>
         </w:rPr>
-        <w:t xml:space="preserve"> </w:t>
-      </w:r>
-      <w:proofErr w:type="spellStart"/>
+        <w:t>intre</w:t>
+      </w:r>
+      <w:proofErr w:type="spellEnd"/>
       <w:r>
         <w:rPr>
           <w:rFonts w:ascii="Arial" w:hAnsi="Arial" w:cs="Arial"/>
@@ -2107,9 +2108,9 @@
           <w:szCs w:val="20"/>
           <w:shd w:val="clear" w:color="auto" w:fill="FFFFFF"/>
         </w:rPr>
-        <w:t>intre</w:t>
-      </w:r>
-      <w:proofErr w:type="spellEnd"/>
+        <w:t xml:space="preserve"> 0- 9,007,199,254,740,991 / Float – se </w:t>
+      </w:r>
+      <w:proofErr w:type="spellStart"/>
       <w:r>
         <w:rPr>
           <w:rFonts w:ascii="Arial" w:hAnsi="Arial" w:cs="Arial"/>
@@ -2118,9 +2119,9 @@
           <w:szCs w:val="20"/>
           <w:shd w:val="clear" w:color="auto" w:fill="FFFFFF"/>
         </w:rPr>
-        <w:t xml:space="preserve"> 0- 9,007,199,254,740,991 / Float – se </w:t>
-      </w:r>
-      <w:proofErr w:type="spellStart"/>
+        <w:t>subintelege</w:t>
+      </w:r>
+      <w:proofErr w:type="spellEnd"/>
       <w:r>
         <w:rPr>
           <w:rFonts w:ascii="Arial" w:hAnsi="Arial" w:cs="Arial"/>
@@ -2129,9 +2130,9 @@
           <w:szCs w:val="20"/>
           <w:shd w:val="clear" w:color="auto" w:fill="FFFFFF"/>
         </w:rPr>
-        <w:t>subintelege</w:t>
-      </w:r>
-      <w:proofErr w:type="spellEnd"/>
+        <w:t xml:space="preserve"> o </w:t>
+      </w:r>
+      <w:proofErr w:type="spellStart"/>
       <w:r>
         <w:rPr>
           <w:rFonts w:ascii="Arial" w:hAnsi="Arial" w:cs="Arial"/>
@@ -2140,9 +2141,9 @@
           <w:szCs w:val="20"/>
           <w:shd w:val="clear" w:color="auto" w:fill="FFFFFF"/>
         </w:rPr>
-        <w:t xml:space="preserve"> o </w:t>
-      </w:r>
-      <w:proofErr w:type="spellStart"/>
+        <w:t>valoare</w:t>
+      </w:r>
+      <w:proofErr w:type="spellEnd"/>
       <w:r>
         <w:rPr>
           <w:rFonts w:ascii="Arial" w:hAnsi="Arial" w:cs="Arial"/>
@@ -2151,9 +2152,8 @@
           <w:szCs w:val="20"/>
           <w:shd w:val="clear" w:color="auto" w:fill="FFFFFF"/>
         </w:rPr>
-        <w:t>valoare</w:t>
-      </w:r>
-      <w:proofErr w:type="spellEnd"/>
+        <w:t xml:space="preserve"> cu </w:t>
+      </w:r>
       <w:r>
         <w:rPr>
           <w:rFonts w:ascii="Arial" w:hAnsi="Arial" w:cs="Arial"/>
@@ -2162,8 +2162,9 @@
           <w:szCs w:val="20"/>
           <w:shd w:val="clear" w:color="auto" w:fill="FFFFFF"/>
         </w:rPr>
-        <w:t xml:space="preserve"> cu </w:t>
-      </w:r>
+        <w:t xml:space="preserve">2 </w:t>
+      </w:r>
+      <w:proofErr w:type="spellStart"/>
       <w:r>
         <w:rPr>
           <w:rFonts w:ascii="Arial" w:hAnsi="Arial" w:cs="Arial"/>
@@ -2172,9 +2173,9 @@
           <w:szCs w:val="20"/>
           <w:shd w:val="clear" w:color="auto" w:fill="FFFFFF"/>
         </w:rPr>
-        <w:t xml:space="preserve">2 </w:t>
-      </w:r>
-      <w:proofErr w:type="spellStart"/>
+        <w:t>cifre</w:t>
+      </w:r>
+      <w:proofErr w:type="spellEnd"/>
       <w:r>
         <w:rPr>
           <w:rFonts w:ascii="Arial" w:hAnsi="Arial" w:cs="Arial"/>
@@ -2183,9 +2184,9 @@
           <w:szCs w:val="20"/>
           <w:shd w:val="clear" w:color="auto" w:fill="FFFFFF"/>
         </w:rPr>
-        <w:t>cifre</w:t>
-      </w:r>
-      <w:proofErr w:type="spellEnd"/>
+        <w:t xml:space="preserve"> </w:t>
+      </w:r>
+      <w:proofErr w:type="spellStart"/>
       <w:r>
         <w:rPr>
           <w:rFonts w:ascii="Arial" w:hAnsi="Arial" w:cs="Arial"/>
@@ -2194,9 +2195,9 @@
           <w:szCs w:val="20"/>
           <w:shd w:val="clear" w:color="auto" w:fill="FFFFFF"/>
         </w:rPr>
-        <w:t xml:space="preserve"> </w:t>
-      </w:r>
-      <w:proofErr w:type="spellStart"/>
+        <w:t>dupa</w:t>
+      </w:r>
+      <w:proofErr w:type="spellEnd"/>
       <w:r>
         <w:rPr>
           <w:rFonts w:ascii="Arial" w:hAnsi="Arial" w:cs="Arial"/>
@@ -2205,17 +2206,6 @@
           <w:szCs w:val="20"/>
           <w:shd w:val="clear" w:color="auto" w:fill="FFFFFF"/>
         </w:rPr>
-        <w:t>dupa</w:t>
-      </w:r>
-      <w:proofErr w:type="spellEnd"/>
-      <w:r>
-        <w:rPr>
-          <w:rFonts w:ascii="Arial" w:hAnsi="Arial" w:cs="Arial"/>
-          <w:color w:val="000000"/>
-          <w:sz w:val="20"/>
-          <w:szCs w:val="20"/>
-          <w:shd w:val="clear" w:color="auto" w:fill="FFFFFF"/>
-        </w:rPr>
         <w:t xml:space="preserve"> (,)</w:t>
       </w:r>
     </w:p>
@@ -3096,7 +3086,12 @@
       </w:r>
       <w:proofErr w:type="gramStart"/>
       <w:r>
-        <w:t>reporting</w:t>
+        <w:t>repo</w:t>
+      </w:r>
+      <w:bookmarkStart w:id="0" w:name="_GoBack"/>
+      <w:bookmarkEnd w:id="0"/>
+      <w:r>
+        <w:t>rting</w:t>
       </w:r>
       <w:proofErr w:type="gramEnd"/>
       <w:r>
@@ -3219,11 +3214,25 @@
       </w:r>
     </w:p>
     <w:p>
-      <w:proofErr w:type="spellStart"/>
+      <w:pPr>
+        <w:ind w:left="2160"/>
+      </w:pPr>
+    </w:p>
+    <w:p>
       <w:r>
         <w:rPr>
           <w:b/>
           <w:bCs/>
+          <w:color w:val="FF0000"/>
+        </w:rPr>
+        <w:t>(!)</w:t>
+      </w:r>
+      <w:proofErr w:type="spellStart"/>
+      <w:r>
+        <w:rPr>
+          <w:b/>
+          <w:bCs/>
+          <w:color w:val="FF0000"/>
         </w:rPr>
         <w:t>Notă</w:t>
       </w:r>
@@ -3232,6 +3241,7 @@
         <w:rPr>
           <w:b/>
           <w:bCs/>
+          <w:color w:val="FF0000"/>
         </w:rPr>
         <w:t>:</w:t>
       </w:r>
@@ -3296,38 +3306,65 @@
       </w:r>
       <w:proofErr w:type="spellStart"/>
       <w:r>
+        <w:rPr>
+          <w:b/>
+        </w:rPr>
         <w:t>sunt</w:t>
       </w:r>
       <w:proofErr w:type="spellEnd"/>
       <w:r>
-        <w:t xml:space="preserve"> </w:t>
-      </w:r>
-      <w:proofErr w:type="spellStart"/>
-      <w:r>
+        <w:rPr>
+          <w:b/>
+        </w:rPr>
+        <w:t xml:space="preserve"> </w:t>
+      </w:r>
+      <w:proofErr w:type="spellStart"/>
+      <w:r>
+        <w:rPr>
+          <w:b/>
+        </w:rPr>
         <w:t>exportate</w:t>
       </w:r>
       <w:proofErr w:type="spellEnd"/>
       <w:r>
+        <w:rPr>
+          <w:b/>
+        </w:rPr>
         <w:t xml:space="preserve"> de </w:t>
       </w:r>
       <w:proofErr w:type="spellStart"/>
       <w:r>
+        <w:rPr>
+          <w:b/>
+        </w:rPr>
         <w:t>mai</w:t>
       </w:r>
       <w:proofErr w:type="spellEnd"/>
       <w:r>
-        <w:t xml:space="preserve"> </w:t>
-      </w:r>
-      <w:proofErr w:type="spellStart"/>
-      <w:r>
+        <w:rPr>
+          <w:b/>
+        </w:rPr>
+        <w:t xml:space="preserve"> </w:t>
+      </w:r>
+      <w:proofErr w:type="spellStart"/>
+      <w:r>
+        <w:rPr>
+          <w:b/>
+        </w:rPr>
         <w:t>multe</w:t>
       </w:r>
       <w:proofErr w:type="spellEnd"/>
       <w:r>
-        <w:t xml:space="preserve"> </w:t>
-      </w:r>
-      <w:proofErr w:type="spellStart"/>
-      <w:r>
+        <w:rPr>
+          <w:b/>
+        </w:rPr>
+        <w:t xml:space="preserve"> </w:t>
+      </w:r>
+      <w:proofErr w:type="spellStart"/>
+      <w:r>
+        <w:rPr>
+          <w:b/>
+        </w:rPr>
         <w:t>ori</w:t>
       </w:r>
       <w:proofErr w:type="spellEnd"/>
@@ -3400,30 +3437,51 @@
       </w:r>
       <w:proofErr w:type="spellStart"/>
       <w:r>
+        <w:rPr>
+          <w:b/>
+        </w:rPr>
         <w:t>rescriindu</w:t>
       </w:r>
       <w:proofErr w:type="spellEnd"/>
       <w:r>
+        <w:rPr>
+          <w:b/>
+        </w:rPr>
         <w:t xml:space="preserve">-se </w:t>
       </w:r>
       <w:proofErr w:type="spellStart"/>
       <w:r>
+        <w:rPr>
+          <w:b/>
+        </w:rPr>
         <w:t>peste</w:t>
       </w:r>
       <w:proofErr w:type="spellEnd"/>
       <w:r>
-        <w:t xml:space="preserve"> </w:t>
-      </w:r>
-      <w:proofErr w:type="spellStart"/>
-      <w:r>
+        <w:rPr>
+          <w:b/>
+        </w:rPr>
+        <w:t xml:space="preserve"> </w:t>
+      </w:r>
+      <w:proofErr w:type="spellStart"/>
+      <w:r>
+        <w:rPr>
+          <w:b/>
+        </w:rPr>
         <w:t>datele</w:t>
       </w:r>
       <w:proofErr w:type="spellEnd"/>
       <w:r>
-        <w:t xml:space="preserve"> </w:t>
-      </w:r>
-      <w:proofErr w:type="spellStart"/>
-      <w:r>
+        <w:rPr>
+          <w:b/>
+        </w:rPr>
+        <w:t xml:space="preserve"> </w:t>
+      </w:r>
+      <w:proofErr w:type="spellStart"/>
+      <w:r>
+        <w:rPr>
+          <w:b/>
+        </w:rPr>
         <w:t>anterioare</w:t>
       </w:r>
       <w:proofErr w:type="spellEnd"/>
@@ -3434,11 +3492,105 @@
     <w:p/>
     <w:p/>
     <w:p/>
-    <w:p/>
-    <w:p/>
     <w:p>
-      <w:bookmarkStart w:id="0" w:name="_GoBack"/>
-      <w:bookmarkEnd w:id="0"/>
+      <w:proofErr w:type="spellStart"/>
+      <w:r>
+        <w:rPr>
+          <w:b/>
+        </w:rPr>
+        <w:t>Formatarea</w:t>
+      </w:r>
+      <w:proofErr w:type="spellEnd"/>
+      <w:r>
+        <w:rPr>
+          <w:b/>
+        </w:rPr>
+        <w:t xml:space="preserve"> </w:t>
+      </w:r>
+      <w:proofErr w:type="spellStart"/>
+      <w:r>
+        <w:rPr>
+          <w:b/>
+        </w:rPr>
+        <w:t>paginii</w:t>
+      </w:r>
+      <w:proofErr w:type="spellEnd"/>
+      <w:r>
+        <w:rPr>
+          <w:b/>
+        </w:rPr>
+        <w:t xml:space="preserve"> de </w:t>
+      </w:r>
+      <w:proofErr w:type="spellStart"/>
+      <w:r>
+        <w:rPr>
+          <w:b/>
+        </w:rPr>
+        <w:t>prezentare</w:t>
+      </w:r>
+      <w:proofErr w:type="spellEnd"/>
+      <w:r>
+        <w:rPr>
+          <w:b/>
+        </w:rPr>
+        <w:t xml:space="preserve"> a </w:t>
+      </w:r>
+      <w:proofErr w:type="spellStart"/>
+      <w:r>
+        <w:rPr>
+          <w:b/>
+        </w:rPr>
+        <w:t>datelor</w:t>
+      </w:r>
+      <w:proofErr w:type="spellEnd"/>
+      <w:r>
+        <w:t xml:space="preserve"> </w:t>
+      </w:r>
+      <w:proofErr w:type="spellStart"/>
+      <w:r>
+        <w:t>urmeaza</w:t>
+      </w:r>
+      <w:proofErr w:type="spellEnd"/>
+      <w:r>
+        <w:t xml:space="preserve"> </w:t>
+      </w:r>
+      <w:proofErr w:type="spellStart"/>
+      <w:r>
+        <w:t>sa</w:t>
+      </w:r>
+      <w:proofErr w:type="spellEnd"/>
+      <w:r>
+        <w:t xml:space="preserve"> </w:t>
+      </w:r>
+      <w:proofErr w:type="spellStart"/>
+      <w:r>
+        <w:t>tina</w:t>
+      </w:r>
+      <w:proofErr w:type="spellEnd"/>
+      <w:r>
+        <w:t xml:space="preserve"> </w:t>
+      </w:r>
+      <w:proofErr w:type="spellStart"/>
+      <w:r>
+        <w:t>cont</w:t>
+      </w:r>
+      <w:proofErr w:type="spellEnd"/>
+      <w:r>
+        <w:t xml:space="preserve"> de </w:t>
+      </w:r>
+      <w:proofErr w:type="spellStart"/>
+      <w:r>
+        <w:t>urmatoarele</w:t>
+      </w:r>
+      <w:proofErr w:type="spellEnd"/>
+      <w:r>
+        <w:t xml:space="preserve"> </w:t>
+      </w:r>
+      <w:proofErr w:type="spellStart"/>
+      <w:r>
+        <w:t>nuante</w:t>
+      </w:r>
+      <w:proofErr w:type="spellEnd"/>
     </w:p>
     <w:p>
       <w:pPr>
@@ -3450,7 +3602,77 @@
         <w:rPr>
           <w:highlight w:val="yellow"/>
         </w:rPr>
-        <w:t>23-01-2024 Notes</w:t>
+        <w:t>(</w:t>
+      </w:r>
+      <w:proofErr w:type="spellStart"/>
+      <w:r>
+        <w:rPr>
+          <w:highlight w:val="yellow"/>
+        </w:rPr>
+        <w:t>paragraful</w:t>
+      </w:r>
+      <w:proofErr w:type="spellEnd"/>
+      <w:r>
+        <w:rPr>
+          <w:highlight w:val="yellow"/>
+        </w:rPr>
+        <w:t xml:space="preserve"> </w:t>
+      </w:r>
+      <w:proofErr w:type="spellStart"/>
+      <w:r>
+        <w:rPr>
+          <w:highlight w:val="yellow"/>
+        </w:rPr>
+        <w:t>dat</w:t>
+      </w:r>
+      <w:proofErr w:type="spellEnd"/>
+      <w:r>
+        <w:rPr>
+          <w:highlight w:val="yellow"/>
+        </w:rPr>
+        <w:t xml:space="preserve"> </w:t>
+      </w:r>
+      <w:proofErr w:type="spellStart"/>
+      <w:r>
+        <w:rPr>
+          <w:highlight w:val="yellow"/>
+        </w:rPr>
+        <w:t>poate</w:t>
+      </w:r>
+      <w:proofErr w:type="spellEnd"/>
+      <w:r>
+        <w:rPr>
+          <w:highlight w:val="yellow"/>
+        </w:rPr>
+        <w:t xml:space="preserve"> fi </w:t>
+      </w:r>
+      <w:proofErr w:type="spellStart"/>
+      <w:r>
+        <w:rPr>
+          <w:highlight w:val="yellow"/>
+        </w:rPr>
+        <w:t>modificat</w:t>
+      </w:r>
+      <w:proofErr w:type="spellEnd"/>
+      <w:r>
+        <w:rPr>
+          <w:highlight w:val="yellow"/>
+        </w:rPr>
+        <w:t xml:space="preserve"> </w:t>
+      </w:r>
+      <w:proofErr w:type="gramStart"/>
+      <w:r>
+        <w:rPr>
+          <w:highlight w:val="yellow"/>
+        </w:rPr>
+        <w:t>ulterior !</w:t>
+      </w:r>
+      <w:proofErr w:type="gramEnd"/>
+      <w:r>
+        <w:rPr>
+          <w:highlight w:val="yellow"/>
+        </w:rPr>
+        <w:t>)</w:t>
       </w:r>
     </w:p>
     <w:p>
@@ -3461,249 +3683,202 @@
       </w:pPr>
     </w:p>
     <w:p>
-      <w:pPr>
-        <w:rPr>
-          <w:highlight w:val="yellow"/>
-        </w:rPr>
-      </w:pPr>
-      <w:proofErr w:type="spellStart"/>
-      <w:r>
-        <w:rPr>
-          <w:highlight w:val="yellow"/>
-        </w:rPr>
-        <w:t>Impartirea</w:t>
-      </w:r>
-      <w:proofErr w:type="spellEnd"/>
-      <w:r>
-        <w:rPr>
-          <w:highlight w:val="yellow"/>
-        </w:rPr>
-        <w:t xml:space="preserve"> in </w:t>
-      </w:r>
-      <w:proofErr w:type="spellStart"/>
-      <w:r>
-        <w:rPr>
-          <w:highlight w:val="yellow"/>
-        </w:rPr>
-        <w:t>saptamani</w:t>
-      </w:r>
-      <w:proofErr w:type="spellEnd"/>
-      <w:r>
-        <w:rPr>
-          <w:highlight w:val="yellow"/>
-        </w:rPr>
-        <w:t xml:space="preserve"> – 1-a </w:t>
-      </w:r>
-      <w:proofErr w:type="spellStart"/>
-      <w:r>
-        <w:rPr>
-          <w:highlight w:val="yellow"/>
-        </w:rPr>
+      <w:proofErr w:type="spellStart"/>
+      <w:r>
+        <w:t>Consolidarea</w:t>
+      </w:r>
+      <w:proofErr w:type="spellEnd"/>
+      <w:r>
+        <w:t xml:space="preserve"> </w:t>
+      </w:r>
+      <w:proofErr w:type="spellStart"/>
+      <w:r>
+        <w:t>datelor</w:t>
+      </w:r>
+      <w:proofErr w:type="spellEnd"/>
+      <w:r>
+        <w:t xml:space="preserve"> se face </w:t>
+      </w:r>
+      <w:proofErr w:type="spellStart"/>
+      <w:r>
+        <w:t>dupa</w:t>
+      </w:r>
+      <w:proofErr w:type="spellEnd"/>
+      <w:r>
+        <w:t xml:space="preserve"> </w:t>
+      </w:r>
+      <w:proofErr w:type="spellStart"/>
+      <w:r>
+        <w:t>principiu</w:t>
+      </w:r>
+      <w:proofErr w:type="spellEnd"/>
+      <w:r>
+        <w:t xml:space="preserve"> – </w:t>
+      </w:r>
+      <w:proofErr w:type="gramStart"/>
+      <w:r>
+        <w:t xml:space="preserve">Luna{ </w:t>
+      </w:r>
+      <w:proofErr w:type="spellStart"/>
+      <w:r>
+        <w:t>Saptamina</w:t>
+      </w:r>
+      <w:proofErr w:type="spellEnd"/>
+      <w:proofErr w:type="gramEnd"/>
+      <w:r>
+        <w:t>{</w:t>
+      </w:r>
+      <w:proofErr w:type="spellStart"/>
+      <w:r>
+        <w:t>Setul</w:t>
+      </w:r>
+      <w:proofErr w:type="spellEnd"/>
+      <w:r>
+        <w:t xml:space="preserve"> </w:t>
+      </w:r>
+      <w:proofErr w:type="spellStart"/>
+      <w:r>
+        <w:t>zilelor</w:t>
+      </w:r>
+      <w:proofErr w:type="spellEnd"/>
+      <w:r>
+        <w:t xml:space="preserve"> cu </w:t>
+      </w:r>
+      <w:proofErr w:type="spellStart"/>
+      <w:r>
+        <w:t>inceputul</w:t>
+      </w:r>
+      <w:proofErr w:type="spellEnd"/>
+      <w:r>
+        <w:t xml:space="preserve"> din data de 1 </w:t>
+      </w:r>
+      <w:proofErr w:type="spellStart"/>
+      <w:r>
+        <w:t>paina</w:t>
+      </w:r>
+      <w:proofErr w:type="spellEnd"/>
+      <w:r>
+        <w:t xml:space="preserve"> </w:t>
+      </w:r>
+      <w:proofErr w:type="spellStart"/>
+      <w:r>
+        <w:t>Duminica</w:t>
+      </w:r>
+      <w:proofErr w:type="spellEnd"/>
+      <w:r>
+        <w:t xml:space="preserve">, </w:t>
+      </w:r>
+      <w:proofErr w:type="spellStart"/>
+      <w:r>
         <w:t>saptamina</w:t>
       </w:r>
       <w:proofErr w:type="spellEnd"/>
       <w:r>
-        <w:rPr>
-          <w:highlight w:val="yellow"/>
-        </w:rPr>
-        <w:t xml:space="preserve"> </w:t>
-      </w:r>
-      <w:proofErr w:type="spellStart"/>
-      <w:r>
-        <w:rPr>
-          <w:highlight w:val="yellow"/>
-        </w:rPr>
-        <w:t>neaparat</w:t>
-      </w:r>
-      <w:proofErr w:type="spellEnd"/>
-      <w:r>
-        <w:rPr>
-          <w:highlight w:val="yellow"/>
-        </w:rPr>
-        <w:t xml:space="preserve"> include data de 1 </w:t>
-      </w:r>
-      <w:proofErr w:type="spellStart"/>
-      <w:r>
-        <w:rPr>
-          <w:highlight w:val="yellow"/>
-        </w:rPr>
-        <w:t>si</w:t>
-      </w:r>
-      <w:proofErr w:type="spellEnd"/>
-      <w:r>
-        <w:rPr>
-          <w:highlight w:val="yellow"/>
-        </w:rPr>
-        <w:t xml:space="preserve"> </w:t>
-      </w:r>
-      <w:proofErr w:type="spellStart"/>
-      <w:r>
-        <w:rPr>
-          <w:highlight w:val="yellow"/>
-        </w:rPr>
-        <w:t>pina</w:t>
-      </w:r>
-      <w:proofErr w:type="spellEnd"/>
-      <w:r>
-        <w:rPr>
-          <w:highlight w:val="yellow"/>
-        </w:rPr>
-        <w:t xml:space="preserve"> </w:t>
-      </w:r>
-      <w:proofErr w:type="spellStart"/>
-      <w:r>
-        <w:rPr>
-          <w:highlight w:val="yellow"/>
-        </w:rPr>
+        <w:t xml:space="preserve"> </w:t>
+      </w:r>
+      <w:proofErr w:type="spellStart"/>
+      <w:r>
+        <w:t>intreaga</w:t>
+      </w:r>
+      <w:proofErr w:type="spellEnd"/>
+      <w:r>
+        <w:t xml:space="preserve"> </w:t>
+      </w:r>
+      <w:proofErr w:type="spellStart"/>
+      <w:r>
+        <w:t>contine</w:t>
+      </w:r>
+      <w:proofErr w:type="spellEnd"/>
+      <w:r>
+        <w:t xml:space="preserve"> </w:t>
+      </w:r>
+      <w:proofErr w:type="spellStart"/>
+      <w:r>
+        <w:t>zilelelLUNI</w:t>
+      </w:r>
+      <w:proofErr w:type="spellEnd"/>
+      <w:r>
+        <w:t xml:space="preserve">- </w:t>
+      </w:r>
+      <w:proofErr w:type="spellStart"/>
+      <w:r>
         <w:t>Duminica</w:t>
       </w:r>
       <w:proofErr w:type="spellEnd"/>
       <w:r>
-        <w:rPr>
-          <w:highlight w:val="yellow"/>
-        </w:rPr>
-        <w:t xml:space="preserve"> </w:t>
-      </w:r>
-      <w:proofErr w:type="spellStart"/>
-      <w:r>
-        <w:rPr>
-          <w:highlight w:val="yellow"/>
-        </w:rPr>
-        <w:t>dureaza</w:t>
-      </w:r>
-      <w:proofErr w:type="spellEnd"/>
+        <w:t>}}</w:t>
+      </w:r>
     </w:p>
     <w:p>
-      <w:pPr>
-        <w:rPr>
-          <w:highlight w:val="yellow"/>
-        </w:rPr>
-      </w:pPr>
-    </w:p>
-    <w:p>
-      <w:r>
-        <w:rPr>
-          <w:highlight w:val="yellow"/>
-        </w:rPr>
+      <w:r>
         <w:t xml:space="preserve">S-a </w:t>
       </w:r>
       <w:proofErr w:type="spellStart"/>
       <w:r>
-        <w:rPr>
-          <w:highlight w:val="yellow"/>
-        </w:rPr>
         <w:t>terminat</w:t>
       </w:r>
       <w:proofErr w:type="spellEnd"/>
       <w:r>
-        <w:rPr>
-          <w:highlight w:val="yellow"/>
-        </w:rPr>
-        <w:t xml:space="preserve"> </w:t>
-      </w:r>
-      <w:proofErr w:type="spellStart"/>
-      <w:r>
-        <w:rPr>
-          <w:highlight w:val="yellow"/>
-        </w:rPr>
+        <w:t xml:space="preserve"> </w:t>
+      </w:r>
+      <w:proofErr w:type="spellStart"/>
+      <w:r>
         <w:t>luna</w:t>
       </w:r>
       <w:proofErr w:type="spellEnd"/>
       <w:r>
-        <w:rPr>
-          <w:highlight w:val="yellow"/>
-        </w:rPr>
         <w:t xml:space="preserve"> – </w:t>
       </w:r>
       <w:proofErr w:type="spellStart"/>
       <w:r>
-        <w:rPr>
-          <w:highlight w:val="yellow"/>
-        </w:rPr>
         <w:t>saptamaina</w:t>
       </w:r>
       <w:proofErr w:type="spellEnd"/>
       <w:r>
-        <w:rPr>
-          <w:highlight w:val="yellow"/>
-        </w:rPr>
         <w:t xml:space="preserve"> se </w:t>
       </w:r>
       <w:proofErr w:type="spellStart"/>
       <w:r>
-        <w:rPr>
-          <w:highlight w:val="yellow"/>
-        </w:rPr>
         <w:t>incepe</w:t>
       </w:r>
       <w:proofErr w:type="spellEnd"/>
       <w:r>
-        <w:rPr>
-          <w:highlight w:val="yellow"/>
-        </w:rPr>
-        <w:t xml:space="preserve"> </w:t>
-      </w:r>
-      <w:proofErr w:type="spellStart"/>
-      <w:r>
-        <w:rPr>
-          <w:highlight w:val="yellow"/>
-        </w:rPr>
+        <w:t xml:space="preserve"> </w:t>
+      </w:r>
+      <w:proofErr w:type="spellStart"/>
+      <w:r>
         <w:t>iarasi</w:t>
       </w:r>
       <w:proofErr w:type="spellEnd"/>
       <w:r>
-        <w:rPr>
-          <w:highlight w:val="yellow"/>
-        </w:rPr>
         <w:t xml:space="preserve"> din 1-a </w:t>
       </w:r>
       <w:proofErr w:type="spellStart"/>
       <w:r>
-        <w:rPr>
-          <w:highlight w:val="yellow"/>
-        </w:rPr>
         <w:t>adica</w:t>
       </w:r>
       <w:proofErr w:type="spellEnd"/>
       <w:r>
-        <w:rPr>
-          <w:highlight w:val="yellow"/>
-        </w:rPr>
-        <w:t xml:space="preserve"> </w:t>
-      </w:r>
-      <w:proofErr w:type="spellStart"/>
-      <w:r>
-        <w:rPr>
-          <w:highlight w:val="yellow"/>
-        </w:rPr>
+        <w:t xml:space="preserve"> </w:t>
+      </w:r>
+      <w:proofErr w:type="spellStart"/>
+      <w:r>
         <w:t>fiecare</w:t>
       </w:r>
       <w:proofErr w:type="spellEnd"/>
       <w:r>
-        <w:rPr>
-          <w:highlight w:val="yellow"/>
-        </w:rPr>
-        <w:t xml:space="preserve"> </w:t>
-      </w:r>
-      <w:proofErr w:type="spellStart"/>
-      <w:r>
-        <w:rPr>
-          <w:highlight w:val="yellow"/>
-        </w:rPr>
+        <w:t xml:space="preserve"> </w:t>
+      </w:r>
+      <w:proofErr w:type="spellStart"/>
+      <w:r>
         <w:t>luna</w:t>
       </w:r>
       <w:proofErr w:type="spellEnd"/>
       <w:r>
-        <w:rPr>
-          <w:highlight w:val="yellow"/>
-        </w:rPr>
         <w:t xml:space="preserve"> are 4-max 5 </w:t>
       </w:r>
       <w:proofErr w:type="spellStart"/>
       <w:r>
-        <w:rPr>
-          <w:highlight w:val="yellow"/>
-        </w:rPr>
         <w:t>saptamini</w:t>
       </w:r>
       <w:proofErr w:type="spellEnd"/>
@@ -5458,6 +5633,7 @@
   <w:style w:type="character" w:default="1" w:styleId="DefaultParagraphFont">
     <w:name w:val="Default Paragraph Font"/>
     <w:uiPriority w:val="1"/>
+    <w:semiHidden/>
     <w:unhideWhenUsed/>
   </w:style>
   <w:style w:type="table" w:default="1" w:styleId="TableNormal">

</xml_diff>